<commit_message>
Added images for VR Tango section
</commit_message>
<xml_diff>
--- a/profile/Resume 3.0.docx
+++ b/profile/Resume 3.0.docx
@@ -157,10 +157,16 @@
                 <w:i/>
                 <w:sz w:val="20"/>
               </w:rPr>
-              <w:t>ogies or challenging scenarios.</w:t>
-            </w:r>
-            <w:bookmarkStart w:id="1" w:name="_GoBack"/>
-            <w:bookmarkEnd w:id="1"/>
+              <w:t>ogies or challenging scenarios</w:t>
+            </w:r>
+            <w:r>
+              <w:rPr>
+                <w:rFonts w:ascii="Open Sans" w:hAnsi="Open Sans" w:cs="Open Sans"/>
+                <w:i/>
+                <w:sz w:val="20"/>
+              </w:rPr>
+              <w:t xml:space="preserve"> </w:t>
+            </w:r>
           </w:p>
         </w:tc>
         <w:tc>
@@ -201,19 +207,22 @@
                 <w:color w:val="000000"/>
                 <w:sz w:val="20"/>
               </w:rPr>
-              <w:t xml:space="preserve">BF1, </w:t>
-            </w:r>
-            <w:proofErr w:type="spellStart"/>
-            <w:r>
+              <w:t>BF1, Pallava Heights</w:t>
+            </w:r>
+          </w:p>
+          <w:p>
+            <w:pPr>
+              <w:pBdr>
+                <w:left w:val="single" w:sz="18" w:space="4" w:color="2079C7"/>
+              </w:pBdr>
+              <w:spacing w:before="0" w:line="276" w:lineRule="auto"/>
               <w:rPr>
                 <w:rFonts w:ascii="Open Sans" w:eastAsia="Open Sans" w:hAnsi="Open Sans" w:cs="Open Sans"/>
                 <w:i/>
                 <w:color w:val="000000"/>
                 <w:sz w:val="20"/>
               </w:rPr>
-              <w:t>Pallava</w:t>
-            </w:r>
-            <w:proofErr w:type="spellEnd"/>
+            </w:pPr>
             <w:r>
               <w:rPr>
                 <w:rFonts w:ascii="Open Sans" w:eastAsia="Open Sans" w:hAnsi="Open Sans" w:cs="Open Sans"/>
@@ -221,42 +230,8 @@
                 <w:color w:val="000000"/>
                 <w:sz w:val="20"/>
               </w:rPr>
-              <w:t xml:space="preserve"> Heights</w:t>
-            </w:r>
-          </w:p>
-          <w:p>
-            <w:pPr>
-              <w:pBdr>
-                <w:left w:val="single" w:sz="18" w:space="4" w:color="2079C7"/>
-              </w:pBdr>
-              <w:spacing w:before="0" w:line="276" w:lineRule="auto"/>
-              <w:rPr>
-                <w:rFonts w:ascii="Open Sans" w:eastAsia="Open Sans" w:hAnsi="Open Sans" w:cs="Open Sans"/>
-                <w:i/>
-                <w:color w:val="000000"/>
-                <w:sz w:val="20"/>
-              </w:rPr>
-            </w:pPr>
-            <w:r>
-              <w:rPr>
-                <w:rFonts w:ascii="Open Sans" w:eastAsia="Open Sans" w:hAnsi="Open Sans" w:cs="Open Sans"/>
-                <w:i/>
-                <w:color w:val="000000"/>
-                <w:sz w:val="20"/>
-              </w:rPr>
-              <w:t xml:space="preserve">Luz Avenue, </w:t>
-            </w:r>
-            <w:proofErr w:type="spellStart"/>
-            <w:r>
-              <w:rPr>
-                <w:rFonts w:ascii="Open Sans" w:eastAsia="Open Sans" w:hAnsi="Open Sans" w:cs="Open Sans"/>
-                <w:i/>
-                <w:color w:val="000000"/>
-                <w:sz w:val="20"/>
-              </w:rPr>
-              <w:t>Mylapore</w:t>
-            </w:r>
-            <w:proofErr w:type="spellEnd"/>
+              <w:t>Luz Avenue, Mylapore</w:t>
+            </w:r>
           </w:p>
           <w:p>
             <w:pPr>
@@ -326,7 +301,7 @@
                 <w:sz w:val="20"/>
               </w:rPr>
             </w:pPr>
-            <w:hyperlink r:id="rId7" w:history="1">
+            <w:hyperlink r:id="rId8" w:history="1">
               <w:r>
                 <w:rPr>
                   <w:rStyle w:val="Hyperlink"/>
@@ -395,8 +370,8 @@
               </w:pBdr>
               <w:spacing w:before="360"/>
             </w:pPr>
-            <w:bookmarkStart w:id="2" w:name="_y7d3xdxnr44m" w:colFirst="0" w:colLast="0"/>
-            <w:bookmarkEnd w:id="2"/>
+            <w:bookmarkStart w:id="1" w:name="_y7d3xdxnr44m" w:colFirst="0" w:colLast="0"/>
+            <w:bookmarkEnd w:id="1"/>
             <w:r>
               <w:t>EXPERIENCE</w:t>
             </w:r>
@@ -415,29 +390,29 @@
               <w:rPr>
                 <w:rFonts w:ascii="Open Sans Light" w:hAnsi="Open Sans Light" w:cs="Open Sans Light"/>
                 <w:b w:val="0"/>
-                <w:color w:val="666666"/>
-              </w:rPr>
-            </w:pPr>
-            <w:bookmarkStart w:id="3" w:name="_rfgvkg2ifhfd" w:colFirst="0" w:colLast="0"/>
-            <w:bookmarkEnd w:id="3"/>
-            <w:r>
-              <w:rPr>
-                <w:rFonts w:ascii="Open Sans Light" w:hAnsi="Open Sans Light" w:cs="Open Sans Light"/>
-                <w:color w:val="666666"/>
+                <w:color w:val="000000" w:themeColor="text1"/>
+              </w:rPr>
+            </w:pPr>
+            <w:bookmarkStart w:id="2" w:name="_rfgvkg2ifhfd" w:colFirst="0" w:colLast="0"/>
+            <w:bookmarkEnd w:id="2"/>
+            <w:r>
+              <w:rPr>
+                <w:rFonts w:ascii="Open Sans Light" w:hAnsi="Open Sans Light" w:cs="Open Sans Light"/>
+                <w:color w:val="000000" w:themeColor="text1"/>
               </w:rPr>
               <w:t xml:space="preserve">Cognizant Technological </w:t>
             </w:r>
             <w:r>
               <w:rPr>
                 <w:rFonts w:ascii="Open Sans Light" w:hAnsi="Open Sans Light" w:cs="Open Sans Light"/>
-                <w:color w:val="666666"/>
+                <w:color w:val="000000" w:themeColor="text1"/>
               </w:rPr>
               <w:t>Solutions</w:t>
             </w:r>
             <w:r>
               <w:rPr>
                 <w:rFonts w:ascii="Open Sans Light" w:hAnsi="Open Sans Light" w:cs="Open Sans Light"/>
-                <w:color w:val="666666"/>
+                <w:color w:val="000000" w:themeColor="text1"/>
               </w:rPr>
               <w:t xml:space="preserve">, </w:t>
             </w:r>
@@ -445,7 +420,7 @@
               <w:rPr>
                 <w:rFonts w:ascii="Open Sans Light" w:hAnsi="Open Sans Light" w:cs="Open Sans Light"/>
                 <w:b w:val="0"/>
-                <w:color w:val="666666"/>
+                <w:color w:val="000000" w:themeColor="text1"/>
               </w:rPr>
               <w:t>Chennai,</w:t>
             </w:r>
@@ -453,7 +428,7 @@
               <w:rPr>
                 <w:rFonts w:ascii="Open Sans Light" w:hAnsi="Open Sans Light" w:cs="Open Sans Light"/>
                 <w:b w:val="0"/>
-                <w:color w:val="666666"/>
+                <w:color w:val="000000" w:themeColor="text1"/>
               </w:rPr>
               <w:t xml:space="preserve"> </w:t>
             </w:r>
@@ -461,7 +436,7 @@
               <w:rPr>
                 <w:rFonts w:ascii="Open Sans Light" w:hAnsi="Open Sans Light" w:cs="Open Sans Light"/>
                 <w:b w:val="0"/>
-                <w:color w:val="666666"/>
+                <w:color w:val="000000" w:themeColor="text1"/>
               </w:rPr>
               <w:t xml:space="preserve">India   </w:t>
             </w:r>
@@ -473,16 +448,18 @@
               <w:rPr>
                 <w:rFonts w:ascii="Open Sans Light" w:eastAsia="Merriweather" w:hAnsi="Open Sans Light" w:cs="Open Sans Light"/>
                 <w:i/>
+                <w:color w:val="000000" w:themeColor="text1"/>
                 <w:sz w:val="22"/>
                 <w:szCs w:val="22"/>
               </w:rPr>
             </w:pPr>
-            <w:bookmarkStart w:id="4" w:name="_dtxd4manuc8u" w:colFirst="0" w:colLast="0"/>
-            <w:bookmarkEnd w:id="4"/>
+            <w:bookmarkStart w:id="3" w:name="_dtxd4manuc8u" w:colFirst="0" w:colLast="0"/>
+            <w:bookmarkEnd w:id="3"/>
             <w:r>
               <w:rPr>
                 <w:rFonts w:ascii="Open Sans Light" w:eastAsia="Merriweather" w:hAnsi="Open Sans Light" w:cs="Open Sans Light"/>
                 <w:i/>
+                <w:color w:val="000000" w:themeColor="text1"/>
                 <w:sz w:val="20"/>
                 <w:szCs w:val="22"/>
               </w:rPr>
@@ -492,6 +469,7 @@
               <w:rPr>
                 <w:rFonts w:ascii="Open Sans Light" w:eastAsia="Merriweather" w:hAnsi="Open Sans Light" w:cs="Open Sans Light"/>
                 <w:i/>
+                <w:color w:val="000000" w:themeColor="text1"/>
                 <w:sz w:val="20"/>
                 <w:szCs w:val="22"/>
               </w:rPr>
@@ -501,6 +479,7 @@
               <w:rPr>
                 <w:rFonts w:ascii="Open Sans Light" w:eastAsia="Merriweather" w:hAnsi="Open Sans Light" w:cs="Open Sans Light"/>
                 <w:i/>
+                <w:color w:val="000000" w:themeColor="text1"/>
                 <w:sz w:val="20"/>
                 <w:szCs w:val="22"/>
               </w:rPr>
@@ -510,6 +489,7 @@
               <w:rPr>
                 <w:rFonts w:ascii="Open Sans Light" w:eastAsia="Merriweather" w:hAnsi="Open Sans Light" w:cs="Open Sans Light"/>
                 <w:i/>
+                <w:color w:val="000000" w:themeColor="text1"/>
                 <w:sz w:val="22"/>
                 <w:szCs w:val="22"/>
               </w:rPr>
@@ -520,22 +500,36 @@
             <w:pPr>
               <w:pStyle w:val="Heading3"/>
               <w:spacing w:before="0"/>
-            </w:pPr>
-            <w:r>
+              <w:rPr>
+                <w:color w:val="000000" w:themeColor="text1"/>
+              </w:rPr>
+            </w:pPr>
+            <w:r>
+              <w:rPr>
+                <w:color w:val="000000" w:themeColor="text1"/>
+              </w:rPr>
               <w:t>AUGUST</w:t>
             </w:r>
             <w:r>
+              <w:rPr>
+                <w:color w:val="000000" w:themeColor="text1"/>
+              </w:rPr>
               <w:t xml:space="preserve"> 2015 </w:t>
             </w:r>
             <w:r>
-              <w:t>- PRESENT</w:t>
-            </w:r>
-            <w:r>
-              <w:t xml:space="preserve"> </w:t>
-            </w:r>
-          </w:p>
-          <w:p>
-            <w:pPr>
+              <w:rPr>
+                <w:color w:val="000000" w:themeColor="text1"/>
+              </w:rPr>
+              <w:t xml:space="preserve">- PRESENT </w:t>
+            </w:r>
+          </w:p>
+          <w:p>
+            <w:pPr>
+              <w:pStyle w:val="ListParagraph"/>
+              <w:numPr>
+                <w:ilvl w:val="0"/>
+                <w:numId w:val="3"/>
+              </w:numPr>
               <w:pBdr>
                 <w:top w:val="nil"/>
                 <w:left w:val="nil"/>
@@ -543,6 +537,7 @@
                 <w:right w:val="nil"/>
                 <w:between w:val="nil"/>
               </w:pBdr>
+              <w:ind w:left="473"/>
               <w:jc w:val="both"/>
               <w:rPr>
                 <w:color w:val="auto"/>
@@ -568,97 +563,30 @@
                 <w:rFonts w:ascii="Open Sans Light" w:hAnsi="Open Sans Light" w:cs="Open Sans Light"/>
                 <w:color w:val="auto"/>
               </w:rPr>
-              <w:t xml:space="preserve"> for a </w:t>
-            </w:r>
-            <w:r>
-              <w:rPr>
-                <w:rFonts w:ascii="Open Sans Light" w:hAnsi="Open Sans Light" w:cs="Open Sans Light"/>
-                <w:color w:val="auto"/>
-              </w:rPr>
-              <w:t xml:space="preserve">US based </w:t>
-            </w:r>
-            <w:r>
-              <w:rPr>
-                <w:rFonts w:ascii="Open Sans Light" w:hAnsi="Open Sans Light" w:cs="Open Sans Light"/>
-                <w:color w:val="auto"/>
-              </w:rPr>
-              <w:t xml:space="preserve">Health Insurance client. Involved in projects ranging from </w:t>
-            </w:r>
-            <w:r>
-              <w:rPr>
-                <w:rFonts w:ascii="Open Sans Light" w:hAnsi="Open Sans Light" w:cs="Open Sans Light"/>
-                <w:b/>
-                <w:color w:val="auto"/>
-              </w:rPr>
-              <w:t>UI development</w:t>
-            </w:r>
-            <w:r>
-              <w:rPr>
-                <w:rFonts w:ascii="Open Sans Light" w:hAnsi="Open Sans Light" w:cs="Open Sans Light"/>
-                <w:color w:val="auto"/>
-              </w:rPr>
-              <w:t xml:space="preserve"> (jQuery in addition to HTML and CSS including using Bootstrap) to </w:t>
-            </w:r>
-            <w:r>
-              <w:rPr>
-                <w:rFonts w:ascii="Open Sans Light" w:hAnsi="Open Sans Light" w:cs="Open Sans Light"/>
-                <w:b/>
-                <w:color w:val="auto"/>
-              </w:rPr>
-              <w:t>Backend development</w:t>
-            </w:r>
-            <w:r>
-              <w:rPr>
-                <w:rFonts w:ascii="Open Sans Light" w:hAnsi="Open Sans Light" w:cs="Open Sans Light"/>
-                <w:color w:val="auto"/>
-              </w:rPr>
-              <w:t xml:space="preserve"> </w:t>
-            </w:r>
-            <w:r>
-              <w:rPr>
-                <w:rFonts w:ascii="Open Sans Light" w:hAnsi="Open Sans Light" w:cs="Open Sans Light"/>
-                <w:b/>
-                <w:color w:val="auto"/>
-              </w:rPr>
-              <w:t>(Java)</w:t>
-            </w:r>
-            <w:r>
-              <w:rPr>
-                <w:rFonts w:ascii="Open Sans Light" w:hAnsi="Open Sans Light" w:cs="Open Sans Light"/>
-                <w:color w:val="auto"/>
-              </w:rPr>
-              <w:t xml:space="preserve"> and </w:t>
-            </w:r>
-            <w:r>
-              <w:rPr>
-                <w:rFonts w:ascii="Open Sans Light" w:hAnsi="Open Sans Light" w:cs="Open Sans Light"/>
-                <w:b/>
-                <w:color w:val="auto"/>
-              </w:rPr>
-              <w:t>Data Center Migration</w:t>
-            </w:r>
-            <w:r>
-              <w:rPr>
-                <w:rFonts w:ascii="Open Sans Light" w:hAnsi="Open Sans Light" w:cs="Open Sans Light"/>
-                <w:color w:val="auto"/>
-              </w:rPr>
-              <w:t xml:space="preserve"> projects</w:t>
-            </w:r>
-            <w:r>
-              <w:rPr>
-                <w:color w:val="auto"/>
-              </w:rPr>
-              <w:t>.</w:t>
-            </w:r>
-            <w:r>
-              <w:rPr>
-                <w:color w:val="auto"/>
-              </w:rPr>
-              <w:t xml:space="preserve"> </w:t>
-            </w:r>
-          </w:p>
-          <w:p>
-            <w:pPr>
+              <w:t xml:space="preserve"> for a Health Insurance client</w:t>
+            </w:r>
+            <w:r>
+              <w:rPr>
+                <w:rFonts w:ascii="Open Sans Light" w:hAnsi="Open Sans Light" w:cs="Open Sans Light"/>
+                <w:color w:val="auto"/>
+              </w:rPr>
+              <w:t xml:space="preserve"> based in the US</w:t>
+            </w:r>
+            <w:r>
+              <w:rPr>
+                <w:rFonts w:ascii="Open Sans Light" w:hAnsi="Open Sans Light" w:cs="Open Sans Light"/>
+                <w:color w:val="auto"/>
+              </w:rPr>
+              <w:t xml:space="preserve">. </w:t>
+            </w:r>
+          </w:p>
+          <w:p>
+            <w:pPr>
+              <w:pStyle w:val="ListParagraph"/>
+              <w:numPr>
+                <w:ilvl w:val="0"/>
+                <w:numId w:val="3"/>
+              </w:numPr>
               <w:pBdr>
                 <w:top w:val="nil"/>
                 <w:left w:val="nil"/>
@@ -666,60 +594,99 @@
                 <w:right w:val="nil"/>
                 <w:between w:val="nil"/>
               </w:pBdr>
-              <w:spacing w:line="240" w:lineRule="auto"/>
-              <w:rPr>
-                <w:rFonts w:ascii="Open Sans Light" w:hAnsi="Open Sans Light" w:cs="Open Sans Light"/>
-                <w:color w:val="000000"/>
-                <w:sz w:val="22"/>
-                <w:szCs w:val="22"/>
-              </w:rPr>
-            </w:pPr>
+              <w:ind w:left="473"/>
+              <w:jc w:val="both"/>
+              <w:rPr>
+                <w:color w:val="auto"/>
+              </w:rPr>
+            </w:pPr>
+            <w:r>
+              <w:rPr>
+                <w:rFonts w:ascii="Open Sans Light" w:hAnsi="Open Sans Light" w:cs="Open Sans Light"/>
+                <w:color w:val="auto"/>
+              </w:rPr>
+              <w:t xml:space="preserve">Involved in projects ranging from </w:t>
+            </w:r>
             <w:r>
               <w:rPr>
                 <w:rFonts w:ascii="Open Sans Light" w:hAnsi="Open Sans Light" w:cs="Open Sans Light"/>
                 <w:b/>
-                <w:sz w:val="22"/>
-                <w:szCs w:val="22"/>
-              </w:rPr>
-              <w:t>Blue Giant Interactive</w:t>
+                <w:color w:val="auto"/>
+              </w:rPr>
+              <w:t>UI development</w:t>
+            </w:r>
+            <w:r>
+              <w:rPr>
+                <w:rFonts w:ascii="Open Sans Light" w:hAnsi="Open Sans Light" w:cs="Open Sans Light"/>
+                <w:color w:val="auto"/>
+              </w:rPr>
+              <w:t xml:space="preserve"> (jQuery in addition to HTML and CSS including using Bootstrap) to </w:t>
             </w:r>
             <w:r>
               <w:rPr>
                 <w:rFonts w:ascii="Open Sans Light" w:hAnsi="Open Sans Light" w:cs="Open Sans Light"/>
                 <w:b/>
-                <w:color w:val="000000"/>
-                <w:sz w:val="22"/>
-                <w:szCs w:val="22"/>
-              </w:rPr>
-              <w:t xml:space="preserve">,  </w:t>
-            </w:r>
-            <w:r>
-              <w:rPr>
-                <w:rFonts w:ascii="Open Sans Light" w:hAnsi="Open Sans Light" w:cs="Open Sans Light"/>
-                <w:sz w:val="22"/>
-                <w:szCs w:val="22"/>
-              </w:rPr>
-              <w:t>Hyderabad,</w:t>
-            </w:r>
-            <w:r>
-              <w:rPr>
-                <w:rFonts w:ascii="Open Sans Light" w:hAnsi="Open Sans Light" w:cs="Open Sans Light"/>
-                <w:sz w:val="22"/>
-                <w:szCs w:val="22"/>
+                <w:color w:val="auto"/>
+              </w:rPr>
+              <w:t>Backend development</w:t>
+            </w:r>
+            <w:r>
+              <w:rPr>
+                <w:rFonts w:ascii="Open Sans Light" w:hAnsi="Open Sans Light" w:cs="Open Sans Light"/>
+                <w:color w:val="auto"/>
               </w:rPr>
               <w:t xml:space="preserve"> </w:t>
             </w:r>
             <w:r>
               <w:rPr>
                 <w:rFonts w:ascii="Open Sans Light" w:hAnsi="Open Sans Light" w:cs="Open Sans Light"/>
-                <w:sz w:val="22"/>
-                <w:szCs w:val="22"/>
-              </w:rPr>
-              <w:t xml:space="preserve">India                          </w:t>
-            </w:r>
-          </w:p>
-          <w:p>
-            <w:pPr>
+                <w:b/>
+                <w:color w:val="auto"/>
+              </w:rPr>
+              <w:t>(Java)</w:t>
+            </w:r>
+            <w:r>
+              <w:rPr>
+                <w:rFonts w:ascii="Open Sans Light" w:hAnsi="Open Sans Light" w:cs="Open Sans Light"/>
+                <w:color w:val="auto"/>
+              </w:rPr>
+              <w:t xml:space="preserve"> and </w:t>
+            </w:r>
+            <w:r>
+              <w:rPr>
+                <w:rFonts w:ascii="Open Sans Light" w:hAnsi="Open Sans Light" w:cs="Open Sans Light"/>
+                <w:b/>
+                <w:color w:val="auto"/>
+              </w:rPr>
+              <w:t>Data Center Migration</w:t>
+            </w:r>
+            <w:r>
+              <w:rPr>
+                <w:rFonts w:ascii="Open Sans Light" w:hAnsi="Open Sans Light" w:cs="Open Sans Light"/>
+                <w:color w:val="auto"/>
+              </w:rPr>
+              <w:t xml:space="preserve"> projects</w:t>
+            </w:r>
+            <w:r>
+              <w:rPr>
+                <w:color w:val="auto"/>
+              </w:rPr>
+              <w:t>.</w:t>
+            </w:r>
+            <w:r>
+              <w:rPr>
+                <w:color w:val="auto"/>
+              </w:rPr>
+              <w:t xml:space="preserve"> </w:t>
+            </w:r>
+          </w:p>
+          <w:p>
+            <w:pPr>
+              <w:pStyle w:val="ListParagraph"/>
+              <w:numPr>
+                <w:ilvl w:val="0"/>
+                <w:numId w:val="3"/>
+              </w:numPr>
               <w:pBdr>
                 <w:top w:val="nil"/>
                 <w:left w:val="nil"/>
@@ -727,40 +694,43 @@
                 <w:right w:val="nil"/>
                 <w:between w:val="nil"/>
               </w:pBdr>
-              <w:spacing w:before="0" w:line="240" w:lineRule="auto"/>
-              <w:rPr>
-                <w:rFonts w:ascii="Open Sans Light" w:hAnsi="Open Sans Light" w:cs="Open Sans Light"/>
-                <w:i/>
-                <w:sz w:val="20"/>
-                <w:szCs w:val="22"/>
-              </w:rPr>
-            </w:pPr>
-            <w:r>
-              <w:rPr>
-                <w:rFonts w:ascii="Open Sans Light" w:hAnsi="Open Sans Light" w:cs="Open Sans Light"/>
-                <w:i/>
-                <w:sz w:val="20"/>
-                <w:szCs w:val="22"/>
-              </w:rPr>
-              <w:t>Intern Game Developer</w:t>
-            </w:r>
-          </w:p>
-          <w:p>
-            <w:pPr>
-              <w:pStyle w:val="Heading3"/>
-              <w:spacing w:before="0"/>
-              <w:rPr>
-                <w:i/>
-                <w:color w:val="000000"/>
-                <w:sz w:val="22"/>
-                <w:szCs w:val="22"/>
-              </w:rPr>
-            </w:pPr>
-            <w:bookmarkStart w:id="5" w:name="_2i0fct3nw0db" w:colFirst="0" w:colLast="0"/>
-            <w:bookmarkEnd w:id="5"/>
-            <w:r>
-              <w:t>JUNE 2014 - JULY 2014</w:t>
-            </w:r>
+              <w:ind w:left="473"/>
+              <w:jc w:val="both"/>
+              <w:rPr>
+                <w:rFonts w:ascii="Open Sans Light" w:hAnsi="Open Sans Light" w:cs="Open Sans Light"/>
+                <w:color w:val="auto"/>
+              </w:rPr>
+            </w:pPr>
+            <w:r>
+              <w:rPr>
+                <w:rFonts w:ascii="Open Sans Light" w:hAnsi="Open Sans Light" w:cs="Open Sans Light"/>
+                <w:color w:val="auto"/>
+              </w:rPr>
+              <w:t>Experienced working in a large team</w:t>
+            </w:r>
+            <w:r>
+              <w:rPr>
+                <w:rFonts w:ascii="Open Sans Light" w:hAnsi="Open Sans Light" w:cs="Open Sans Light"/>
+                <w:color w:val="auto"/>
+              </w:rPr>
+              <w:t>s</w:t>
+            </w:r>
+            <w:r>
+              <w:rPr>
+                <w:rFonts w:ascii="Open Sans Light" w:hAnsi="Open Sans Light" w:cs="Open Sans Light"/>
+                <w:color w:val="auto"/>
+              </w:rPr>
+              <w:t xml:space="preserve"> under Agile </w:t>
+            </w:r>
+            <w:r>
+              <w:rPr>
+                <w:rFonts w:ascii="Open Sans Light" w:hAnsi="Open Sans Light" w:cs="Open Sans Light"/>
+                <w:color w:val="auto"/>
+              </w:rPr>
+              <w:t>methodolgy</w:t>
+            </w:r>
+            <w:bookmarkStart w:id="4" w:name="_GoBack"/>
+            <w:bookmarkEnd w:id="4"/>
           </w:p>
           <w:p>
             <w:pPr>
@@ -771,136 +741,54 @@
                 <w:right w:val="nil"/>
                 <w:between w:val="nil"/>
               </w:pBdr>
-              <w:jc w:val="both"/>
-              <w:rPr>
-                <w:rFonts w:ascii="Open Sans Light" w:hAnsi="Open Sans Light" w:cs="Open Sans Light"/>
-                <w:color w:val="auto"/>
-              </w:rPr>
-            </w:pPr>
-            <w:r>
-              <w:rPr>
-                <w:rFonts w:ascii="Open Sans Light" w:hAnsi="Open Sans Light" w:cs="Open Sans Light"/>
-                <w:color w:val="auto"/>
-              </w:rPr>
-              <w:t xml:space="preserve">Responsible for </w:t>
-            </w:r>
-            <w:r>
-              <w:rPr>
-                <w:rFonts w:ascii="Open Sans Light" w:hAnsi="Open Sans Light" w:cs="Open Sans Light"/>
-                <w:color w:val="auto"/>
-              </w:rPr>
-              <w:t>development of mechanics</w:t>
-            </w:r>
-            <w:r>
-              <w:rPr>
-                <w:rFonts w:ascii="Open Sans Light" w:hAnsi="Open Sans Light" w:cs="Open Sans Light"/>
-                <w:color w:val="auto"/>
-              </w:rPr>
-              <w:t xml:space="preserve"> and UI of a </w:t>
-            </w:r>
-            <w:r>
-              <w:rPr>
-                <w:rFonts w:ascii="Open Sans Light" w:hAnsi="Open Sans Light" w:cs="Open Sans Light"/>
-                <w:color w:val="auto"/>
-              </w:rPr>
-              <w:t xml:space="preserve">word based RPG puzzle game using </w:t>
-            </w:r>
+              <w:spacing w:line="240" w:lineRule="auto"/>
+              <w:rPr>
+                <w:rFonts w:ascii="Open Sans Light" w:hAnsi="Open Sans Light" w:cs="Open Sans Light"/>
+                <w:color w:val="000000" w:themeColor="text1"/>
+                <w:sz w:val="22"/>
+                <w:szCs w:val="22"/>
+              </w:rPr>
+            </w:pPr>
             <w:r>
               <w:rPr>
                 <w:rFonts w:ascii="Open Sans Light" w:hAnsi="Open Sans Light" w:cs="Open Sans Light"/>
                 <w:b/>
-                <w:color w:val="auto"/>
-              </w:rPr>
-              <w:t>Unity Game Engine</w:t>
-            </w:r>
-            <w:r>
-              <w:rPr>
-                <w:rFonts w:ascii="Open Sans Light" w:hAnsi="Open Sans Light" w:cs="Open Sans Light"/>
-                <w:color w:val="auto"/>
+                <w:color w:val="000000" w:themeColor="text1"/>
+                <w:sz w:val="22"/>
+                <w:szCs w:val="22"/>
+              </w:rPr>
+              <w:t xml:space="preserve">Blue Giant Interactive,  </w:t>
+            </w:r>
+            <w:r>
+              <w:rPr>
+                <w:rFonts w:ascii="Open Sans Light" w:hAnsi="Open Sans Light" w:cs="Open Sans Light"/>
+                <w:color w:val="000000" w:themeColor="text1"/>
+                <w:sz w:val="22"/>
+                <w:szCs w:val="22"/>
+              </w:rPr>
+              <w:t>Hyderabad,</w:t>
+            </w:r>
+            <w:r>
+              <w:rPr>
+                <w:rFonts w:ascii="Open Sans Light" w:hAnsi="Open Sans Light" w:cs="Open Sans Light"/>
+                <w:color w:val="000000" w:themeColor="text1"/>
+                <w:sz w:val="22"/>
+                <w:szCs w:val="22"/>
               </w:rPr>
               <w:t xml:space="preserve"> </w:t>
             </w:r>
             <w:r>
               <w:rPr>
                 <w:rFonts w:ascii="Open Sans Light" w:hAnsi="Open Sans Light" w:cs="Open Sans Light"/>
-                <w:color w:val="auto"/>
-              </w:rPr>
-              <w:t>for</w:t>
-            </w:r>
-            <w:r>
-              <w:rPr>
-                <w:rFonts w:ascii="Open Sans Light" w:hAnsi="Open Sans Light" w:cs="Open Sans Light"/>
-                <w:color w:val="auto"/>
-              </w:rPr>
-              <w:t xml:space="preserve"> the game front end with</w:t>
-            </w:r>
-            <w:r>
-              <w:rPr>
-                <w:rFonts w:ascii="Open Sans Light" w:hAnsi="Open Sans Light" w:cs="Open Sans Light"/>
-                <w:color w:val="auto"/>
-              </w:rPr>
-              <w:t xml:space="preserve"> programming on</w:t>
-            </w:r>
-            <w:r>
-              <w:rPr>
-                <w:rFonts w:ascii="Open Sans Light" w:hAnsi="Open Sans Light" w:cs="Open Sans Light"/>
-                <w:color w:val="auto"/>
-              </w:rPr>
-              <w:t xml:space="preserve"> </w:t>
-            </w:r>
-            <w:r>
-              <w:rPr>
-                <w:rFonts w:ascii="Open Sans Light" w:hAnsi="Open Sans Light" w:cs="Open Sans Light"/>
-                <w:b/>
-                <w:color w:val="auto"/>
-              </w:rPr>
-              <w:t xml:space="preserve">C# and </w:t>
-            </w:r>
-            <w:r>
-              <w:rPr>
-                <w:rFonts w:ascii="Open Sans Light" w:hAnsi="Open Sans Light" w:cs="Open Sans Light"/>
-                <w:b/>
-                <w:color w:val="auto"/>
-              </w:rPr>
-              <w:t>JavaScript</w:t>
-            </w:r>
-            <w:r>
-              <w:rPr>
-                <w:rFonts w:ascii="Open Sans Light" w:hAnsi="Open Sans Light" w:cs="Open Sans Light"/>
-                <w:b/>
-                <w:color w:val="auto"/>
-              </w:rPr>
-              <w:t xml:space="preserve"> (</w:t>
-            </w:r>
-            <w:proofErr w:type="spellStart"/>
-            <w:r>
-              <w:rPr>
-                <w:rFonts w:ascii="Open Sans Light" w:hAnsi="Open Sans Light" w:cs="Open Sans Light"/>
-                <w:b/>
-                <w:color w:val="auto"/>
-              </w:rPr>
-              <w:t>Unityscript</w:t>
-            </w:r>
-            <w:proofErr w:type="spellEnd"/>
-            <w:r>
-              <w:rPr>
-                <w:rFonts w:ascii="Open Sans Light" w:hAnsi="Open Sans Light" w:cs="Open Sans Light"/>
-                <w:b/>
-                <w:color w:val="auto"/>
-              </w:rPr>
-              <w:t>)</w:t>
-            </w:r>
-            <w:r>
-              <w:rPr>
-                <w:rFonts w:ascii="Open Sans Light" w:hAnsi="Open Sans Light" w:cs="Open Sans Light"/>
-                <w:color w:val="auto"/>
-              </w:rPr>
-              <w:t>.</w:t>
-            </w:r>
-          </w:p>
-          <w:p>
-            <w:pPr>
-              <w:pStyle w:val="Heading1"/>
+                <w:color w:val="000000" w:themeColor="text1"/>
+                <w:sz w:val="22"/>
+                <w:szCs w:val="22"/>
+              </w:rPr>
+              <w:t xml:space="preserve">India                          </w:t>
+            </w:r>
+          </w:p>
+          <w:p>
+            <w:pPr>
               <w:pBdr>
                 <w:top w:val="nil"/>
                 <w:left w:val="nil"/>
@@ -908,20 +796,48 @@
                 <w:right w:val="nil"/>
                 <w:between w:val="nil"/>
               </w:pBdr>
-              <w:spacing w:before="360"/>
-              <w:rPr>
-                <w:color w:val="B7B7B7"/>
-              </w:rPr>
-            </w:pPr>
-            <w:bookmarkStart w:id="6" w:name="_yk8luflkpwij" w:colFirst="0" w:colLast="0"/>
-            <w:bookmarkEnd w:id="6"/>
-            <w:r>
-              <w:t>EDUCATION</w:t>
-            </w:r>
-          </w:p>
-          <w:p>
-            <w:pPr>
-              <w:pStyle w:val="Heading2"/>
+              <w:spacing w:before="0" w:line="240" w:lineRule="auto"/>
+              <w:rPr>
+                <w:rFonts w:ascii="Open Sans Light" w:hAnsi="Open Sans Light" w:cs="Open Sans Light"/>
+                <w:i/>
+                <w:color w:val="000000" w:themeColor="text1"/>
+                <w:sz w:val="20"/>
+                <w:szCs w:val="22"/>
+              </w:rPr>
+            </w:pPr>
+            <w:r>
+              <w:rPr>
+                <w:rFonts w:ascii="Open Sans Light" w:hAnsi="Open Sans Light" w:cs="Open Sans Light"/>
+                <w:i/>
+                <w:color w:val="000000" w:themeColor="text1"/>
+                <w:sz w:val="20"/>
+                <w:szCs w:val="22"/>
+              </w:rPr>
+              <w:t>Intern Game Developer</w:t>
+            </w:r>
+          </w:p>
+          <w:p>
+            <w:pPr>
+              <w:pStyle w:val="Heading3"/>
+              <w:spacing w:before="0"/>
+              <w:rPr>
+                <w:i/>
+                <w:color w:val="000000" w:themeColor="text1"/>
+                <w:sz w:val="22"/>
+                <w:szCs w:val="22"/>
+              </w:rPr>
+            </w:pPr>
+            <w:bookmarkStart w:id="5" w:name="_2i0fct3nw0db" w:colFirst="0" w:colLast="0"/>
+            <w:bookmarkEnd w:id="5"/>
+            <w:r>
+              <w:rPr>
+                <w:color w:val="000000" w:themeColor="text1"/>
+              </w:rPr>
+              <w:t>JUNE 2014 - JULY 2014</w:t>
+            </w:r>
+          </w:p>
+          <w:p>
+            <w:pPr>
               <w:pBdr>
                 <w:top w:val="nil"/>
                 <w:left w:val="nil"/>
@@ -929,42 +845,118 @@
                 <w:right w:val="nil"/>
                 <w:between w:val="nil"/>
               </w:pBdr>
-              <w:spacing w:before="240"/>
-              <w:rPr>
-                <w:rFonts w:ascii="Open Sans Light" w:hAnsi="Open Sans Light" w:cs="Open Sans Light"/>
-                <w:b w:val="0"/>
-                <w:color w:val="666666"/>
-              </w:rPr>
-            </w:pPr>
-            <w:bookmarkStart w:id="7" w:name="_ley6zs8eiyt8" w:colFirst="0" w:colLast="0"/>
-            <w:bookmarkEnd w:id="7"/>
-            <w:r>
-              <w:rPr>
-                <w:rFonts w:ascii="Open Sans Light" w:hAnsi="Open Sans Light" w:cs="Open Sans Light"/>
-                <w:color w:val="666666"/>
-              </w:rPr>
-              <w:t xml:space="preserve">Madras Institute of Technology, </w:t>
-            </w:r>
-            <w:r>
-              <w:rPr>
-                <w:rFonts w:ascii="Open Sans Light" w:hAnsi="Open Sans Light" w:cs="Open Sans Light"/>
-                <w:b w:val="0"/>
-                <w:color w:val="666666"/>
-              </w:rPr>
-              <w:t>Chenn</w:t>
-            </w:r>
-            <w:r>
-              <w:rPr>
-                <w:rFonts w:ascii="Open Sans Light" w:hAnsi="Open Sans Light" w:cs="Open Sans Light"/>
-                <w:b w:val="0"/>
-                <w:color w:val="666666"/>
-              </w:rPr>
-              <w:t xml:space="preserve">ai, India </w:t>
-            </w:r>
-          </w:p>
-          <w:p>
-            <w:pPr>
-              <w:pStyle w:val="Heading2"/>
+              <w:jc w:val="both"/>
+              <w:rPr>
+                <w:rFonts w:ascii="Open Sans Light" w:hAnsi="Open Sans Light" w:cs="Open Sans Light"/>
+                <w:color w:val="auto"/>
+              </w:rPr>
+            </w:pPr>
+            <w:r>
+              <w:rPr>
+                <w:rFonts w:ascii="Open Sans Light" w:hAnsi="Open Sans Light" w:cs="Open Sans Light"/>
+                <w:color w:val="auto"/>
+              </w:rPr>
+              <w:t xml:space="preserve">Responsible for </w:t>
+            </w:r>
+            <w:r>
+              <w:rPr>
+                <w:rFonts w:ascii="Open Sans Light" w:hAnsi="Open Sans Light" w:cs="Open Sans Light"/>
+                <w:color w:val="auto"/>
+              </w:rPr>
+              <w:t>development of mechanics</w:t>
+            </w:r>
+            <w:r>
+              <w:rPr>
+                <w:rFonts w:ascii="Open Sans Light" w:hAnsi="Open Sans Light" w:cs="Open Sans Light"/>
+                <w:color w:val="auto"/>
+              </w:rPr>
+              <w:t xml:space="preserve"> and UI of a </w:t>
+            </w:r>
+            <w:r>
+              <w:rPr>
+                <w:rFonts w:ascii="Open Sans Light" w:hAnsi="Open Sans Light" w:cs="Open Sans Light"/>
+                <w:color w:val="auto"/>
+              </w:rPr>
+              <w:t xml:space="preserve">word based RPG puzzle game using </w:t>
+            </w:r>
+            <w:r>
+              <w:rPr>
+                <w:rFonts w:ascii="Open Sans Light" w:hAnsi="Open Sans Light" w:cs="Open Sans Light"/>
+                <w:b/>
+                <w:color w:val="auto"/>
+              </w:rPr>
+              <w:t>Unity Game Engine</w:t>
+            </w:r>
+            <w:r>
+              <w:rPr>
+                <w:rFonts w:ascii="Open Sans Light" w:hAnsi="Open Sans Light" w:cs="Open Sans Light"/>
+                <w:color w:val="auto"/>
+              </w:rPr>
+              <w:t xml:space="preserve"> </w:t>
+            </w:r>
+            <w:r>
+              <w:rPr>
+                <w:rFonts w:ascii="Open Sans Light" w:hAnsi="Open Sans Light" w:cs="Open Sans Light"/>
+                <w:color w:val="auto"/>
+              </w:rPr>
+              <w:t>for</w:t>
+            </w:r>
+            <w:r>
+              <w:rPr>
+                <w:rFonts w:ascii="Open Sans Light" w:hAnsi="Open Sans Light" w:cs="Open Sans Light"/>
+                <w:color w:val="auto"/>
+              </w:rPr>
+              <w:t xml:space="preserve"> the game front end with</w:t>
+            </w:r>
+            <w:r>
+              <w:rPr>
+                <w:rFonts w:ascii="Open Sans Light" w:hAnsi="Open Sans Light" w:cs="Open Sans Light"/>
+                <w:color w:val="auto"/>
+              </w:rPr>
+              <w:t xml:space="preserve"> programming on</w:t>
+            </w:r>
+            <w:r>
+              <w:rPr>
+                <w:rFonts w:ascii="Open Sans Light" w:hAnsi="Open Sans Light" w:cs="Open Sans Light"/>
+                <w:color w:val="auto"/>
+              </w:rPr>
+              <w:t xml:space="preserve"> </w:t>
+            </w:r>
+            <w:r>
+              <w:rPr>
+                <w:rFonts w:ascii="Open Sans Light" w:hAnsi="Open Sans Light" w:cs="Open Sans Light"/>
+                <w:b/>
+                <w:color w:val="auto"/>
+              </w:rPr>
+              <w:t xml:space="preserve">C# and </w:t>
+            </w:r>
+            <w:r>
+              <w:rPr>
+                <w:rFonts w:ascii="Open Sans Light" w:hAnsi="Open Sans Light" w:cs="Open Sans Light"/>
+                <w:b/>
+                <w:color w:val="auto"/>
+              </w:rPr>
+              <w:t>JavaScript</w:t>
+            </w:r>
+            <w:r>
+              <w:rPr>
+                <w:rFonts w:ascii="Open Sans Light" w:hAnsi="Open Sans Light" w:cs="Open Sans Light"/>
+                <w:b/>
+                <w:color w:val="auto"/>
+              </w:rPr>
+              <w:t xml:space="preserve"> (Unityscript)</w:t>
+            </w:r>
+            <w:r>
+              <w:rPr>
+                <w:rFonts w:ascii="Open Sans Light" w:hAnsi="Open Sans Light" w:cs="Open Sans Light"/>
+                <w:color w:val="auto"/>
+              </w:rPr>
+              <w:t>.</w:t>
+            </w:r>
+          </w:p>
+          <w:p>
+            <w:pPr>
+              <w:pStyle w:val="Heading1"/>
               <w:pBdr>
                 <w:top w:val="nil"/>
                 <w:left w:val="nil"/>
@@ -972,35 +964,20 @@
                 <w:right w:val="nil"/>
                 <w:between w:val="nil"/>
               </w:pBdr>
-              <w:spacing w:before="0"/>
-              <w:rPr>
-                <w:rFonts w:ascii="Open Sans Light" w:hAnsi="Open Sans Light" w:cs="Open Sans Light"/>
-                <w:b w:val="0"/>
-                <w:i/>
-                <w:color w:val="666666"/>
-              </w:rPr>
-            </w:pPr>
-            <w:r>
-              <w:rPr>
-                <w:rFonts w:ascii="Open Sans Light" w:hAnsi="Open Sans Light" w:cs="Open Sans Light"/>
-                <w:b w:val="0"/>
-                <w:color w:val="666666"/>
-              </w:rPr>
-              <w:t xml:space="preserve">— </w:t>
-            </w:r>
-            <w:r>
-              <w:rPr>
-                <w:rFonts w:ascii="Open Sans Light" w:hAnsi="Open Sans Light" w:cs="Open Sans Light"/>
-                <w:b w:val="0"/>
-                <w:i/>
-                <w:color w:val="666666"/>
-              </w:rPr>
-              <w:t>Bachelors in Computer Science and Engineering</w:t>
-            </w:r>
-          </w:p>
-          <w:p>
-            <w:pPr>
-              <w:pStyle w:val="Heading3"/>
+              <w:spacing w:before="360"/>
+              <w:rPr>
+                <w:color w:val="B7B7B7"/>
+              </w:rPr>
+            </w:pPr>
+            <w:bookmarkStart w:id="6" w:name="_yk8luflkpwij" w:colFirst="0" w:colLast="0"/>
+            <w:bookmarkEnd w:id="6"/>
+            <w:r>
+              <w:t>EDUCATION</w:t>
+            </w:r>
+          </w:p>
+          <w:p>
+            <w:pPr>
+              <w:pStyle w:val="Heading2"/>
               <w:pBdr>
                 <w:top w:val="nil"/>
                 <w:left w:val="nil"/>
@@ -1008,11 +985,96 @@
                 <w:right w:val="nil"/>
                 <w:between w:val="nil"/>
               </w:pBdr>
+              <w:spacing w:before="240"/>
+              <w:rPr>
+                <w:rFonts w:ascii="Open Sans Light" w:hAnsi="Open Sans Light" w:cs="Open Sans Light"/>
+                <w:b w:val="0"/>
+                <w:color w:val="000000" w:themeColor="text1"/>
+              </w:rPr>
+            </w:pPr>
+            <w:bookmarkStart w:id="7" w:name="_ley6zs8eiyt8" w:colFirst="0" w:colLast="0"/>
+            <w:bookmarkEnd w:id="7"/>
+            <w:r>
+              <w:rPr>
+                <w:rFonts w:ascii="Open Sans Light" w:hAnsi="Open Sans Light" w:cs="Open Sans Light"/>
+                <w:color w:val="000000" w:themeColor="text1"/>
+              </w:rPr>
+              <w:t xml:space="preserve">Madras Institute of Technology, </w:t>
+            </w:r>
+            <w:r>
+              <w:rPr>
+                <w:rFonts w:ascii="Open Sans Light" w:hAnsi="Open Sans Light" w:cs="Open Sans Light"/>
+                <w:b w:val="0"/>
+                <w:color w:val="000000" w:themeColor="text1"/>
+              </w:rPr>
+              <w:t>Chenn</w:t>
+            </w:r>
+            <w:r>
+              <w:rPr>
+                <w:rFonts w:ascii="Open Sans Light" w:hAnsi="Open Sans Light" w:cs="Open Sans Light"/>
+                <w:b w:val="0"/>
+                <w:color w:val="000000" w:themeColor="text1"/>
+              </w:rPr>
+              <w:t xml:space="preserve">ai, India </w:t>
+            </w:r>
+          </w:p>
+          <w:p>
+            <w:pPr>
+              <w:pStyle w:val="Heading2"/>
+              <w:pBdr>
+                <w:top w:val="nil"/>
+                <w:left w:val="nil"/>
+                <w:bottom w:val="nil"/>
+                <w:right w:val="nil"/>
+                <w:between w:val="nil"/>
+              </w:pBdr>
               <w:spacing w:before="0"/>
+              <w:rPr>
+                <w:rFonts w:ascii="Open Sans Light" w:hAnsi="Open Sans Light" w:cs="Open Sans Light"/>
+                <w:b w:val="0"/>
+                <w:i/>
+                <w:color w:val="000000" w:themeColor="text1"/>
+              </w:rPr>
+            </w:pPr>
+            <w:r>
+              <w:rPr>
+                <w:rFonts w:ascii="Open Sans Light" w:hAnsi="Open Sans Light" w:cs="Open Sans Light"/>
+                <w:b w:val="0"/>
+                <w:color w:val="000000" w:themeColor="text1"/>
+              </w:rPr>
+              <w:t xml:space="preserve">— </w:t>
+            </w:r>
+            <w:r>
+              <w:rPr>
+                <w:rFonts w:ascii="Open Sans Light" w:hAnsi="Open Sans Light" w:cs="Open Sans Light"/>
+                <w:b w:val="0"/>
+                <w:i/>
+                <w:color w:val="000000" w:themeColor="text1"/>
+              </w:rPr>
+              <w:t>Bachelors in Computer Science and Engineering</w:t>
+            </w:r>
+          </w:p>
+          <w:p>
+            <w:pPr>
+              <w:pStyle w:val="Heading3"/>
+              <w:pBdr>
+                <w:top w:val="nil"/>
+                <w:left w:val="nil"/>
+                <w:bottom w:val="nil"/>
+                <w:right w:val="nil"/>
+                <w:between w:val="nil"/>
+              </w:pBdr>
+              <w:spacing w:before="0"/>
+              <w:rPr>
+                <w:color w:val="000000" w:themeColor="text1"/>
+              </w:rPr>
             </w:pPr>
             <w:bookmarkStart w:id="8" w:name="_7vtcyzeczjot" w:colFirst="0" w:colLast="0"/>
             <w:bookmarkEnd w:id="8"/>
             <w:r>
+              <w:rPr>
+                <w:color w:val="000000" w:themeColor="text1"/>
+              </w:rPr>
               <w:t>AUGUST 2011 - APRIL 2015</w:t>
             </w:r>
           </w:p>
@@ -1067,7 +1129,7 @@
               <w:ind w:left="283" w:hanging="283"/>
               <w:rPr>
                 <w:rFonts w:ascii="Open Sans Light" w:hAnsi="Open Sans Light" w:cs="Open Sans Light"/>
-                <w:color w:val="666666"/>
+                <w:color w:val="000000" w:themeColor="text1"/>
               </w:rPr>
             </w:pPr>
             <w:bookmarkStart w:id="10" w:name="_5lq6bll4sqd5" w:colFirst="0" w:colLast="0"/>
@@ -1075,7 +1137,7 @@
             <w:r>
               <w:rPr>
                 <w:rFonts w:ascii="Open Sans Light" w:hAnsi="Open Sans Light" w:cs="Open Sans Light"/>
-                <w:color w:val="666666"/>
+                <w:color w:val="000000" w:themeColor="text1"/>
                 <w:sz w:val="20"/>
                 <w:szCs w:val="20"/>
               </w:rPr>
@@ -1086,7 +1148,7 @@
                 <w:rFonts w:ascii="Open Sans Light" w:hAnsi="Open Sans Light" w:cs="Open Sans Light"/>
                 <w:b w:val="0"/>
                 <w:i/>
-                <w:color w:val="666666"/>
+                <w:color w:val="000000" w:themeColor="text1"/>
               </w:rPr>
               <w:t xml:space="preserve">          </w:t>
             </w:r>
@@ -1095,7 +1157,7 @@
                 <w:rFonts w:ascii="Open Sans Light" w:hAnsi="Open Sans Light" w:cs="Open Sans Light"/>
                 <w:b w:val="0"/>
                 <w:i/>
-                <w:color w:val="666666"/>
+                <w:color w:val="000000" w:themeColor="text1"/>
               </w:rPr>
               <w:t xml:space="preserve">           </w:t>
             </w:r>
@@ -1107,6 +1169,7 @@
               <w:ind w:left="283"/>
               <w:rPr>
                 <w:rFonts w:ascii="Open Sans Light" w:hAnsi="Open Sans Light" w:cs="Open Sans Light"/>
+                <w:color w:val="000000" w:themeColor="text1"/>
               </w:rPr>
             </w:pPr>
             <w:r>
@@ -1114,7 +1177,7 @@
                 <w:rFonts w:ascii="Open Sans Light" w:hAnsi="Open Sans Light" w:cs="Open Sans Light"/>
                 <w:b w:val="0"/>
                 <w:i/>
-                <w:color w:val="666666"/>
+                <w:color w:val="000000" w:themeColor="text1"/>
               </w:rPr>
               <w:t xml:space="preserve"> </w:t>
             </w:r>
@@ -1122,7 +1185,7 @@
               <w:rPr>
                 <w:rFonts w:ascii="Open Sans Light" w:hAnsi="Open Sans Light" w:cs="Open Sans Light"/>
                 <w:b w:val="0"/>
-                <w:color w:val="666666"/>
+                <w:color w:val="000000" w:themeColor="text1"/>
                 <w:sz w:val="20"/>
                 <w:szCs w:val="20"/>
               </w:rPr>
@@ -1133,7 +1196,7 @@
                 <w:rFonts w:ascii="Open Sans" w:hAnsi="Open Sans" w:cs="Open Sans"/>
                 <w:b w:val="0"/>
                 <w:i/>
-                <w:color w:val="666666"/>
+                <w:color w:val="000000" w:themeColor="text1"/>
                 <w:sz w:val="20"/>
                 <w:szCs w:val="20"/>
               </w:rPr>
@@ -1144,7 +1207,7 @@
                 <w:rFonts w:ascii="Open Sans" w:hAnsi="Open Sans" w:cs="Open Sans"/>
                 <w:b w:val="0"/>
                 <w:i/>
-                <w:color w:val="666666"/>
+                <w:color w:val="000000" w:themeColor="text1"/>
                 <w:sz w:val="20"/>
                 <w:szCs w:val="20"/>
               </w:rPr>
@@ -1157,16 +1220,20 @@
               <w:rPr>
                 <w:rFonts w:ascii="Open Sans Light" w:hAnsi="Open Sans Light" w:cs="Open Sans Light"/>
                 <w:i/>
-              </w:rPr>
-            </w:pPr>
-            <w:r>
+                <w:color w:val="000000" w:themeColor="text1"/>
+              </w:rPr>
+            </w:pPr>
+            <w:r>
+              <w:rPr>
+                <w:color w:val="000000" w:themeColor="text1"/>
+              </w:rPr>
               <w:t xml:space="preserve">       </w:t>
             </w:r>
             <w:r>
               <w:rPr>
                 <w:rFonts w:ascii="Open Sans Light" w:hAnsi="Open Sans Light" w:cs="Open Sans Light"/>
                 <w:i/>
-                <w:color w:val="auto"/>
+                <w:color w:val="000000" w:themeColor="text1"/>
               </w:rPr>
               <w:t>Application to alert commuter when destination station is nearing</w:t>
             </w:r>
@@ -1181,7 +1248,7 @@
               <w:ind w:left="283"/>
               <w:rPr>
                 <w:rFonts w:ascii="Open Sans Light" w:hAnsi="Open Sans Light" w:cs="Open Sans Light"/>
-                <w:color w:val="666666"/>
+                <w:color w:val="000000" w:themeColor="text1"/>
                 <w:sz w:val="20"/>
                 <w:szCs w:val="20"/>
               </w:rPr>
@@ -1191,7 +1258,7 @@
             <w:r>
               <w:rPr>
                 <w:rFonts w:ascii="Open Sans Light" w:hAnsi="Open Sans Light" w:cs="Open Sans Light"/>
-                <w:color w:val="666666"/>
+                <w:color w:val="000000" w:themeColor="text1"/>
                 <w:sz w:val="20"/>
                 <w:szCs w:val="20"/>
               </w:rPr>
@@ -1200,7 +1267,7 @@
             <w:r>
               <w:rPr>
                 <w:rFonts w:ascii="Open Sans Light" w:hAnsi="Open Sans Light" w:cs="Open Sans Light"/>
-                <w:color w:val="666666"/>
+                <w:color w:val="000000" w:themeColor="text1"/>
                 <w:sz w:val="20"/>
                 <w:szCs w:val="20"/>
               </w:rPr>
@@ -1209,25 +1276,16 @@
             <w:r>
               <w:rPr>
                 <w:rFonts w:ascii="Open Sans Light" w:hAnsi="Open Sans Light" w:cs="Open Sans Light"/>
-                <w:color w:val="666666"/>
+                <w:color w:val="000000" w:themeColor="text1"/>
                 <w:sz w:val="20"/>
                 <w:szCs w:val="20"/>
               </w:rPr>
-              <w:t>[</w:t>
-            </w:r>
-            <w:r>
-              <w:rPr>
-                <w:rFonts w:ascii="Open Sans Light" w:hAnsi="Open Sans Light" w:cs="Open Sans Light"/>
-                <w:color w:val="666666"/>
-                <w:sz w:val="20"/>
-                <w:szCs w:val="20"/>
-              </w:rPr>
-              <w:t>PoC</w:t>
-            </w:r>
-            <w:r>
-              <w:rPr>
-                <w:rFonts w:ascii="Open Sans Light" w:hAnsi="Open Sans Light" w:cs="Open Sans Light"/>
-                <w:color w:val="666666"/>
+              <w:t>[PoC</w:t>
+            </w:r>
+            <w:r>
+              <w:rPr>
+                <w:rFonts w:ascii="Open Sans Light" w:hAnsi="Open Sans Light" w:cs="Open Sans Light"/>
+                <w:color w:val="000000" w:themeColor="text1"/>
                 <w:sz w:val="20"/>
                 <w:szCs w:val="20"/>
               </w:rPr>
@@ -1241,7 +1299,7 @@
               <w:ind w:left="283"/>
               <w:rPr>
                 <w:rFonts w:ascii="Open Sans Light" w:hAnsi="Open Sans Light" w:cs="Open Sans Light"/>
-                <w:color w:val="666666"/>
+                <w:color w:val="000000" w:themeColor="text1"/>
                 <w:sz w:val="20"/>
                 <w:szCs w:val="20"/>
               </w:rPr>
@@ -1250,7 +1308,7 @@
               <w:rPr>
                 <w:rFonts w:ascii="Open Sans Light" w:hAnsi="Open Sans Light" w:cs="Open Sans Light"/>
                 <w:b w:val="0"/>
-                <w:color w:val="666666"/>
+                <w:color w:val="000000" w:themeColor="text1"/>
                 <w:sz w:val="20"/>
                 <w:szCs w:val="20"/>
               </w:rPr>
@@ -1261,7 +1319,7 @@
                 <w:rFonts w:ascii="Open Sans" w:hAnsi="Open Sans" w:cs="Open Sans"/>
                 <w:b w:val="0"/>
                 <w:i/>
-                <w:color w:val="666666"/>
+                <w:color w:val="000000" w:themeColor="text1"/>
                 <w:sz w:val="20"/>
                 <w:szCs w:val="20"/>
               </w:rPr>
@@ -1272,7 +1330,7 @@
                 <w:rFonts w:ascii="Open Sans" w:hAnsi="Open Sans" w:cs="Open Sans"/>
                 <w:b w:val="0"/>
                 <w:i/>
-                <w:color w:val="666666"/>
+                <w:color w:val="000000" w:themeColor="text1"/>
                 <w:sz w:val="20"/>
                 <w:szCs w:val="20"/>
               </w:rPr>
@@ -1282,13 +1340,20 @@
           <w:p>
             <w:pPr>
               <w:spacing w:before="0" w:line="240" w:lineRule="auto"/>
-            </w:pPr>
-            <w:r>
+              <w:rPr>
+                <w:color w:val="000000" w:themeColor="text1"/>
+              </w:rPr>
+            </w:pPr>
+            <w:r>
+              <w:rPr>
+                <w:color w:val="000000" w:themeColor="text1"/>
+              </w:rPr>
               <w:t xml:space="preserve">       </w:t>
             </w:r>
             <w:r>
               <w:rPr>
                 <w:rFonts w:ascii="Open Sans" w:eastAsia="Open Sans" w:hAnsi="Open Sans" w:cs="Open Sans"/>
+                <w:color w:val="000000" w:themeColor="text1"/>
                 <w:sz w:val="16"/>
                 <w:szCs w:val="16"/>
               </w:rPr>
@@ -1297,6 +1362,7 @@
             <w:r>
               <w:rPr>
                 <w:rFonts w:ascii="Open Sans" w:eastAsia="Open Sans" w:hAnsi="Open Sans" w:cs="Open Sans"/>
+                <w:color w:val="000000" w:themeColor="text1"/>
                 <w:sz w:val="16"/>
                 <w:szCs w:val="16"/>
               </w:rPr>
@@ -1858,7 +1924,7 @@
       </w:pPr>
     </w:p>
     <w:sectPr>
-      <w:footerReference w:type="default" r:id="rId8"/>
+      <w:footerReference w:type="default" r:id="rId9"/>
       <w:pgSz w:w="12240" w:h="15840"/>
       <w:pgMar w:top="576" w:right="863" w:bottom="863" w:left="863" w:header="0" w:footer="397" w:gutter="0"/>
       <w:pgNumType w:start="1"/>
@@ -2064,6 +2130,119 @@
     </w:lvl>
   </w:abstractNum>
   <w:abstractNum w:abstractNumId="1" w15:restartNumberingAfterBreak="0">
+    <w:nsid w:val="187908D4"/>
+    <w:multiLevelType w:val="hybridMultilevel"/>
+    <w:tmpl w:val="E08E28C0"/>
+    <w:lvl w:ilvl="0" w:tplc="40090005">
+      <w:start w:val="1"/>
+      <w:numFmt w:val="bullet"/>
+      <w:lvlText w:val=""/>
+      <w:lvlJc w:val="left"/>
+      <w:pPr>
+        <w:ind w:left="720" w:hanging="360"/>
+      </w:pPr>
+      <w:rPr>
+        <w:rFonts w:ascii="Wingdings" w:hAnsi="Wingdings" w:hint="default"/>
+      </w:rPr>
+    </w:lvl>
+    <w:lvl w:ilvl="1" w:tplc="40090003" w:tentative="1">
+      <w:start w:val="1"/>
+      <w:numFmt w:val="bullet"/>
+      <w:lvlText w:val="o"/>
+      <w:lvlJc w:val="left"/>
+      <w:pPr>
+        <w:ind w:left="1440" w:hanging="360"/>
+      </w:pPr>
+      <w:rPr>
+        <w:rFonts w:ascii="Courier New" w:hAnsi="Courier New" w:cs="Courier New" w:hint="default"/>
+      </w:rPr>
+    </w:lvl>
+    <w:lvl w:ilvl="2" w:tplc="40090005" w:tentative="1">
+      <w:start w:val="1"/>
+      <w:numFmt w:val="bullet"/>
+      <w:lvlText w:val=""/>
+      <w:lvlJc w:val="left"/>
+      <w:pPr>
+        <w:ind w:left="2160" w:hanging="360"/>
+      </w:pPr>
+      <w:rPr>
+        <w:rFonts w:ascii="Wingdings" w:hAnsi="Wingdings" w:hint="default"/>
+      </w:rPr>
+    </w:lvl>
+    <w:lvl w:ilvl="3" w:tplc="40090001" w:tentative="1">
+      <w:start w:val="1"/>
+      <w:numFmt w:val="bullet"/>
+      <w:lvlText w:val=""/>
+      <w:lvlJc w:val="left"/>
+      <w:pPr>
+        <w:ind w:left="2880" w:hanging="360"/>
+      </w:pPr>
+      <w:rPr>
+        <w:rFonts w:ascii="Symbol" w:hAnsi="Symbol" w:hint="default"/>
+      </w:rPr>
+    </w:lvl>
+    <w:lvl w:ilvl="4" w:tplc="40090003" w:tentative="1">
+      <w:start w:val="1"/>
+      <w:numFmt w:val="bullet"/>
+      <w:lvlText w:val="o"/>
+      <w:lvlJc w:val="left"/>
+      <w:pPr>
+        <w:ind w:left="3600" w:hanging="360"/>
+      </w:pPr>
+      <w:rPr>
+        <w:rFonts w:ascii="Courier New" w:hAnsi="Courier New" w:cs="Courier New" w:hint="default"/>
+      </w:rPr>
+    </w:lvl>
+    <w:lvl w:ilvl="5" w:tplc="40090005" w:tentative="1">
+      <w:start w:val="1"/>
+      <w:numFmt w:val="bullet"/>
+      <w:lvlText w:val=""/>
+      <w:lvlJc w:val="left"/>
+      <w:pPr>
+        <w:ind w:left="4320" w:hanging="360"/>
+      </w:pPr>
+      <w:rPr>
+        <w:rFonts w:ascii="Wingdings" w:hAnsi="Wingdings" w:hint="default"/>
+      </w:rPr>
+    </w:lvl>
+    <w:lvl w:ilvl="6" w:tplc="40090001" w:tentative="1">
+      <w:start w:val="1"/>
+      <w:numFmt w:val="bullet"/>
+      <w:lvlText w:val=""/>
+      <w:lvlJc w:val="left"/>
+      <w:pPr>
+        <w:ind w:left="5040" w:hanging="360"/>
+      </w:pPr>
+      <w:rPr>
+        <w:rFonts w:ascii="Symbol" w:hAnsi="Symbol" w:hint="default"/>
+      </w:rPr>
+    </w:lvl>
+    <w:lvl w:ilvl="7" w:tplc="40090003" w:tentative="1">
+      <w:start w:val="1"/>
+      <w:numFmt w:val="bullet"/>
+      <w:lvlText w:val="o"/>
+      <w:lvlJc w:val="left"/>
+      <w:pPr>
+        <w:ind w:left="5760" w:hanging="360"/>
+      </w:pPr>
+      <w:rPr>
+        <w:rFonts w:ascii="Courier New" w:hAnsi="Courier New" w:cs="Courier New" w:hint="default"/>
+      </w:rPr>
+    </w:lvl>
+    <w:lvl w:ilvl="8" w:tplc="40090005" w:tentative="1">
+      <w:start w:val="1"/>
+      <w:numFmt w:val="bullet"/>
+      <w:lvlText w:val=""/>
+      <w:lvlJc w:val="left"/>
+      <w:pPr>
+        <w:ind w:left="6480" w:hanging="360"/>
+      </w:pPr>
+      <w:rPr>
+        <w:rFonts w:ascii="Wingdings" w:hAnsi="Wingdings" w:hint="default"/>
+      </w:rPr>
+    </w:lvl>
+  </w:abstractNum>
+  <w:abstractNum w:abstractNumId="2" w15:restartNumberingAfterBreak="0">
     <w:nsid w:val="397F7DF6"/>
     <w:multiLevelType w:val="multilevel"/>
     <w:tmpl w:val="3B30EC12"/>
@@ -2180,6 +2359,9 @@
     <w:abstractNumId w:val="0"/>
   </w:num>
   <w:num w:numId="2">
+    <w:abstractNumId w:val="2"/>
+  </w:num>
+  <w:num w:numId="3">
     <w:abstractNumId w:val="1"/>
   </w:num>
 </w:numbering>
@@ -2799,6 +2981,17 @@
     <w:uiPriority w:val="99"/>
     <w:rsid w:val="000134DB"/>
   </w:style>
+  <w:style w:type="paragraph" w:styleId="ListParagraph">
+    <w:name w:val="List Paragraph"/>
+    <w:basedOn w:val="Normal"/>
+    <w:uiPriority w:val="34"/>
+    <w:qFormat/>
+    <w:rsid w:val="004F45E4"/>
+    <w:pPr>
+      <w:ind w:left="720"/>
+      <w:contextualSpacing/>
+    </w:pPr>
+  </w:style>
 </w:styles>
 </file>
 
@@ -3120,4 +3313,16 @@
   </a:objectDefaults>
   <a:extraClrSchemeLst/>
 </a:theme>
+</file>
+
+<file path=customXml/item1.xml><?xml version="1.0" encoding="utf-8"?>
+<b:Sources xmlns:b="http://schemas.openxmlformats.org/officeDocument/2006/bibliography" xmlns="http://schemas.openxmlformats.org/officeDocument/2006/bibliography" SelectedStyle="\APASixthEditionOfficeOnline.xsl" StyleName="APA" Version="6"/>
+</file>
+
+<file path=customXml/itemProps1.xml><?xml version="1.0" encoding="utf-8"?>
+<ds:datastoreItem xmlns:ds="http://schemas.openxmlformats.org/officeDocument/2006/customXml" ds:itemID="{59791632-9210-4E07-A57E-FBADAABAB105}">
+  <ds:schemaRefs>
+    <ds:schemaRef ds:uri="http://schemas.openxmlformats.org/officeDocument/2006/bibliography"/>
+  </ds:schemaRefs>
+</ds:datastoreItem>
 </file>
</xml_diff>